<commit_message>
Added some Instructor testing
</commit_message>
<xml_diff>
--- a/Phase 3 - Documentation/Phase 3 - Documentation Complete.docx
+++ b/Phase 3 - Documentation/Phase 3 - Documentation Complete.docx
@@ -1,6 +1,6 @@
 
 <file path=word/document.xml><?xml version="1.0" encoding="utf-8"?>
-<w:document xmlns:wpc="http://schemas.microsoft.com/office/word/2010/wordprocessingCanvas" xmlns:mc="http://schemas.openxmlformats.org/markup-compatibility/2006" xmlns:o="urn:schemas-microsoft-com:office:office" xmlns:r="http://schemas.openxmlformats.org/officeDocument/2006/relationships" xmlns:m="http://schemas.openxmlformats.org/officeDocument/2006/math" xmlns:v="urn:schemas-microsoft-com:vml" xmlns:wp14="http://schemas.microsoft.com/office/word/2010/wordprocessingDrawing" xmlns:wp="http://schemas.openxmlformats.org/drawingml/2006/wordprocessingDrawing" xmlns:w10="urn:schemas-microsoft-com:office:word" xmlns:w="http://schemas.openxmlformats.org/wordprocessingml/2006/main" xmlns:w14="http://schemas.microsoft.com/office/word/2010/wordml" xmlns:wpg="http://schemas.microsoft.com/office/word/2010/wordprocessingGroup" xmlns:wpi="http://schemas.microsoft.com/office/word/2010/wordprocessingInk" xmlns:wne="http://schemas.microsoft.com/office/word/2006/wordml" xmlns:wps="http://schemas.microsoft.com/office/word/2010/wordprocessingShape" mc:Ignorable="w14 wp14">
+<w:document xmlns:wpc="http://schemas.microsoft.com/office/word/2010/wordprocessingCanvas" xmlns:mo="http://schemas.microsoft.com/office/mac/office/2008/main" xmlns:mc="http://schemas.openxmlformats.org/markup-compatibility/2006" xmlns:mv="urn:schemas-microsoft-com:mac:vml" xmlns:o="urn:schemas-microsoft-com:office:office" xmlns:r="http://schemas.openxmlformats.org/officeDocument/2006/relationships" xmlns:m="http://schemas.openxmlformats.org/officeDocument/2006/math" xmlns:v="urn:schemas-microsoft-com:vml" xmlns:wp14="http://schemas.microsoft.com/office/word/2010/wordprocessingDrawing" xmlns:wp="http://schemas.openxmlformats.org/drawingml/2006/wordprocessingDrawing" xmlns:w10="urn:schemas-microsoft-com:office:word" xmlns:w="http://schemas.openxmlformats.org/wordprocessingml/2006/main" xmlns:w14="http://schemas.microsoft.com/office/word/2010/wordml" xmlns:wpg="http://schemas.microsoft.com/office/word/2010/wordprocessingGroup" xmlns:wpi="http://schemas.microsoft.com/office/word/2010/wordprocessingInk" xmlns:wne="http://schemas.microsoft.com/office/word/2006/wordml" xmlns:wps="http://schemas.microsoft.com/office/word/2010/wordprocessingShape" mc:Ignorable="w14 wp14 mv">
   <w:body>
     <w:p>
       <w:pPr>
@@ -18,10 +18,10 @@
         <w:tblLook w:val="04A0" w:firstRow="1" w:lastRow="0" w:firstColumn="1" w:lastColumn="0" w:noHBand="0" w:noVBand="1"/>
       </w:tblPr>
       <w:tblGrid>
-        <w:gridCol w:w="1439"/>
-        <w:gridCol w:w="997"/>
-        <w:gridCol w:w="4912"/>
-        <w:gridCol w:w="1894"/>
+        <w:gridCol w:w="1418"/>
+        <w:gridCol w:w="1141"/>
+        <w:gridCol w:w="4815"/>
+        <w:gridCol w:w="1868"/>
       </w:tblGrid>
       <w:tr>
         <w:trPr>
@@ -2824,11 +2824,11 @@
           <w:color w:val="FFFFFF" w:themeColor="background1"/>
           <w:sz w:val="48"/>
           <w:szCs w:val="48"/>
-          <w:lang w:eastAsia="en-GB"/>
+          <w:lang w:val="en-US"/>
         </w:rPr>
         <w:lastRenderedPageBreak/>
         <w:drawing>
-          <wp:inline distT="0" distB="0" distL="0" distR="0" wp14:anchorId="4845964C" wp14:editId="30A3AF16">
+          <wp:inline distT="0" distB="0" distL="0" distR="0" wp14:anchorId="74708579" wp14:editId="1BBD65F9">
             <wp:extent cx="5276850" cy="5276850"/>
             <wp:effectExtent l="0" t="0" r="0" b="0"/>
             <wp:docPr id="10" name="Picture 10"/>
@@ -8288,14 +8288,14 @@
       <w:pPr>
         <w:pStyle w:val="Heading1"/>
       </w:pPr>
-      <w:bookmarkStart w:id="0" w:name="_Toc319003375"/>
-      <w:bookmarkStart w:id="1" w:name="_Toc317836546"/>
-      <w:bookmarkStart w:id="2" w:name="_Toc323010249"/>
+      <w:bookmarkStart w:id="0" w:name="_Toc317836546"/>
+      <w:bookmarkStart w:id="1" w:name="_Toc323010249"/>
+      <w:bookmarkStart w:id="2" w:name="_Toc319003375"/>
       <w:r>
         <w:lastRenderedPageBreak/>
         <w:t>Test Plan</w:t>
       </w:r>
-      <w:bookmarkEnd w:id="2"/>
+      <w:bookmarkEnd w:id="1"/>
     </w:p>
     <w:p>
       <w:pPr>
@@ -8365,15 +8365,7 @@
         <w:ind w:left="720"/>
       </w:pPr>
       <w:r>
-        <w:t xml:space="preserve">The tests will cover all parts of the program that </w:t>
-      </w:r>
-      <w:proofErr w:type="spellStart"/>
-      <w:r>
-        <w:t>SegFault</w:t>
-      </w:r>
-      <w:proofErr w:type="spellEnd"/>
-      <w:r>
-        <w:t xml:space="preserve"> Software has developed but will not include any third party code, the client’s computer or internet connectivity.</w:t>
+        <w:t>The tests will cover all parts of the program that SegFault Software has developed but will not include any third party code, the client’s computer or internet connectivity.</w:t>
       </w:r>
     </w:p>
     <w:p>
@@ -9264,13 +9256,21 @@
           <w:tcPr>
             <w:tcW w:w="4779" w:type="dxa"/>
           </w:tcPr>
-          <w:p/>
+          <w:p>
+            <w:r>
+              <w:t>Attempt to add a new Rental for a Member</w:t>
+            </w:r>
+          </w:p>
         </w:tc>
         <w:tc>
           <w:tcPr>
             <w:tcW w:w="2937" w:type="dxa"/>
           </w:tcPr>
-          <w:p/>
+          <w:p>
+            <w:r>
+              <w:t>Failure due to incorrect permission set.</w:t>
+            </w:r>
+          </w:p>
         </w:tc>
       </w:tr>
       <w:tr>
@@ -9292,13 +9292,26 @@
           <w:tcPr>
             <w:tcW w:w="4779" w:type="dxa"/>
           </w:tcPr>
-          <w:p/>
+          <w:p>
+            <w:pPr>
+              <w:tabs>
+                <w:tab w:val="left" w:pos="1239"/>
+              </w:tabs>
+            </w:pPr>
+            <w:r>
+              <w:t>Change any Member information and attempt to submit</w:t>
+            </w:r>
+          </w:p>
         </w:tc>
         <w:tc>
           <w:tcPr>
             <w:tcW w:w="2937" w:type="dxa"/>
           </w:tcPr>
-          <w:p/>
+          <w:p>
+            <w:r>
+              <w:t>Failure due to incorrect permission set.</w:t>
+            </w:r>
+          </w:p>
         </w:tc>
       </w:tr>
       <w:tr>
@@ -9320,13 +9333,21 @@
           <w:tcPr>
             <w:tcW w:w="4779" w:type="dxa"/>
           </w:tcPr>
-          <w:p/>
+          <w:p>
+            <w:r>
+              <w:t>Add new Member to System</w:t>
+            </w:r>
+          </w:p>
         </w:tc>
         <w:tc>
           <w:tcPr>
             <w:tcW w:w="2937" w:type="dxa"/>
           </w:tcPr>
-          <w:p/>
+          <w:p>
+            <w:r>
+              <w:t>Failure due to incorrect permission set.</w:t>
+            </w:r>
+          </w:p>
         </w:tc>
       </w:tr>
       <w:tr>
@@ -9348,13 +9369,24 @@
           <w:tcPr>
             <w:tcW w:w="4779" w:type="dxa"/>
           </w:tcPr>
-          <w:p/>
+          <w:p>
+            <w:r>
+              <w:t>Search/Filter Members in System Test Data: “Martin Pierce”</w:t>
+            </w:r>
+          </w:p>
         </w:tc>
         <w:tc>
           <w:tcPr>
             <w:tcW w:w="2937" w:type="dxa"/>
           </w:tcPr>
-          <w:p/>
+          <w:p>
+            <w:r>
+              <w:t>Correct Member shows based on filter</w:t>
+            </w:r>
+            <w:r>
+              <w:t>.</w:t>
+            </w:r>
+          </w:p>
         </w:tc>
       </w:tr>
       <w:tr>
@@ -9376,13 +9408,29 @@
           <w:tcPr>
             <w:tcW w:w="4779" w:type="dxa"/>
           </w:tcPr>
-          <w:p/>
+          <w:p>
+            <w:r>
+              <w:t>Search/Filter for non-existing Member</w:t>
+            </w:r>
+          </w:p>
+          <w:p>
+            <w:r>
+              <w:t>Test Data: “Tony Franklin”</w:t>
+            </w:r>
+          </w:p>
         </w:tc>
         <w:tc>
           <w:tcPr>
             <w:tcW w:w="2937" w:type="dxa"/>
           </w:tcPr>
-          <w:p/>
+          <w:p>
+            <w:r>
+              <w:t>No Members shown in Member listing</w:t>
+            </w:r>
+            <w:r>
+              <w:t>.</w:t>
+            </w:r>
+          </w:p>
         </w:tc>
       </w:tr>
       <w:tr>
@@ -9404,13 +9452,21 @@
           <w:tcPr>
             <w:tcW w:w="4779" w:type="dxa"/>
           </w:tcPr>
-          <w:p/>
+          <w:p>
+            <w:r>
+              <w:t>Cancel any staged changes to a Member’s data</w:t>
+            </w:r>
+          </w:p>
         </w:tc>
         <w:tc>
           <w:tcPr>
             <w:tcW w:w="2937" w:type="dxa"/>
           </w:tcPr>
-          <w:p/>
+          <w:p>
+            <w:r>
+              <w:t>Resets the data to that in the DB.</w:t>
+            </w:r>
+          </w:p>
         </w:tc>
       </w:tr>
       <w:tr>
@@ -9620,7 +9676,6 @@
               <w:rPr>
                 <w:b/>
               </w:rPr>
-              <w:lastRenderedPageBreak/>
               <w:t>Test number</w:t>
             </w:r>
           </w:p>
@@ -10449,9 +10504,7 @@
         <w:lastRenderedPageBreak/>
         <w:t>Testing</w:t>
       </w:r>
-      <w:bookmarkStart w:id="20" w:name="_GoBack"/>
       <w:bookmarkEnd w:id="19"/>
-      <w:bookmarkEnd w:id="20"/>
     </w:p>
     <w:tbl>
       <w:tblPr>
@@ -10461,9 +10514,9 @@
         <w:tblLook w:val="04A0" w:firstRow="1" w:lastRow="0" w:firstColumn="1" w:lastColumn="0" w:noHBand="0" w:noVBand="1"/>
       </w:tblPr>
       <w:tblGrid>
-        <w:gridCol w:w="1092"/>
-        <w:gridCol w:w="1015"/>
-        <w:gridCol w:w="6705"/>
+        <w:gridCol w:w="1090"/>
+        <w:gridCol w:w="1141"/>
+        <w:gridCol w:w="6581"/>
       </w:tblGrid>
       <w:tr>
         <w:tc>
@@ -10756,6 +10809,306 @@
         <w:tc>
           <w:tcPr>
             <w:tcW w:w="6705" w:type="dxa"/>
+          </w:tcPr>
+          <w:p/>
+        </w:tc>
+      </w:tr>
+    </w:tbl>
+    <w:p>
+      <w:pPr>
+        <w:pStyle w:val="Heading1"/>
+        <w:numPr>
+          <w:ilvl w:val="0"/>
+          <w:numId w:val="0"/>
+        </w:numPr>
+        <w:ind w:left="432"/>
+      </w:pPr>
+    </w:p>
+    <w:tbl>
+      <w:tblPr>
+        <w:tblStyle w:val="TableGrid"/>
+        <w:tblW w:w="0" w:type="auto"/>
+        <w:tblInd w:w="430" w:type="dxa"/>
+        <w:tblLook w:val="04A0" w:firstRow="1" w:lastRow="0" w:firstColumn="1" w:lastColumn="0" w:noHBand="0" w:noVBand="1"/>
+      </w:tblPr>
+      <w:tblGrid>
+        <w:gridCol w:w="1090"/>
+        <w:gridCol w:w="1141"/>
+        <w:gridCol w:w="6581"/>
+      </w:tblGrid>
+      <w:tr>
+        <w:tc>
+          <w:tcPr>
+            <w:tcW w:w="1090" w:type="dxa"/>
+          </w:tcPr>
+          <w:p>
+            <w:pPr>
+              <w:snapToGrid w:val="0"/>
+              <w:rPr>
+                <w:b/>
+              </w:rPr>
+            </w:pPr>
+            <w:r>
+              <w:rPr>
+                <w:b/>
+              </w:rPr>
+              <w:t>Test number</w:t>
+            </w:r>
+          </w:p>
+        </w:tc>
+        <w:tc>
+          <w:tcPr>
+            <w:tcW w:w="1141" w:type="dxa"/>
+          </w:tcPr>
+          <w:p>
+            <w:pPr>
+              <w:snapToGrid w:val="0"/>
+              <w:rPr>
+                <w:b/>
+              </w:rPr>
+            </w:pPr>
+            <w:r>
+              <w:rPr>
+                <w:b/>
+              </w:rPr>
+              <w:t>Passed?</w:t>
+            </w:r>
+          </w:p>
+        </w:tc>
+        <w:tc>
+          <w:tcPr>
+            <w:tcW w:w="6581" w:type="dxa"/>
+          </w:tcPr>
+          <w:p>
+            <w:pPr>
+              <w:snapToGrid w:val="0"/>
+              <w:rPr>
+                <w:b/>
+              </w:rPr>
+            </w:pPr>
+            <w:r>
+              <w:rPr>
+                <w:b/>
+              </w:rPr>
+              <w:t>Actual result</w:t>
+            </w:r>
+          </w:p>
+        </w:tc>
+      </w:tr>
+      <w:tr>
+        <w:tc>
+          <w:tcPr>
+            <w:tcW w:w="1090" w:type="dxa"/>
+          </w:tcPr>
+          <w:p>
+            <w:r>
+              <w:t>18.</w:t>
+            </w:r>
+          </w:p>
+        </w:tc>
+        <w:tc>
+          <w:tcPr>
+            <w:tcW w:w="1141" w:type="dxa"/>
+          </w:tcPr>
+          <w:p>
+            <w:r>
+              <w:sym w:font="Wingdings" w:char="F0FC"/>
+            </w:r>
+          </w:p>
+        </w:tc>
+        <w:tc>
+          <w:tcPr>
+            <w:tcW w:w="6581" w:type="dxa"/>
+          </w:tcPr>
+          <w:p>
+            <w:r>
+              <w:t>Failure as expected, shows “Incorrect Permissions” messagebox.</w:t>
+            </w:r>
+          </w:p>
+        </w:tc>
+      </w:tr>
+      <w:tr>
+        <w:tc>
+          <w:tcPr>
+            <w:tcW w:w="1090" w:type="dxa"/>
+          </w:tcPr>
+          <w:p>
+            <w:r>
+              <w:t>19.</w:t>
+            </w:r>
+          </w:p>
+        </w:tc>
+        <w:tc>
+          <w:tcPr>
+            <w:tcW w:w="1141" w:type="dxa"/>
+          </w:tcPr>
+          <w:p>
+            <w:r>
+              <w:sym w:font="Wingdings" w:char="F0FC"/>
+            </w:r>
+          </w:p>
+        </w:tc>
+        <w:tc>
+          <w:tcPr>
+            <w:tcW w:w="6581" w:type="dxa"/>
+          </w:tcPr>
+          <w:p>
+            <w:r>
+              <w:t>Failure as expected, shows “Incorrect Permissions” messagebox.</w:t>
+            </w:r>
+          </w:p>
+        </w:tc>
+      </w:tr>
+      <w:tr>
+        <w:tc>
+          <w:tcPr>
+            <w:tcW w:w="1090" w:type="dxa"/>
+          </w:tcPr>
+          <w:p>
+            <w:r>
+              <w:t>20.</w:t>
+            </w:r>
+          </w:p>
+        </w:tc>
+        <w:tc>
+          <w:tcPr>
+            <w:tcW w:w="1141" w:type="dxa"/>
+          </w:tcPr>
+          <w:p>
+            <w:r>
+              <w:sym w:font="Wingdings" w:char="F0FC"/>
+            </w:r>
+          </w:p>
+        </w:tc>
+        <w:tc>
+          <w:tcPr>
+            <w:tcW w:w="6581" w:type="dxa"/>
+          </w:tcPr>
+          <w:p>
+            <w:r>
+              <w:t>Failure as expected, shows “Incorrect Permissions” messagebox.</w:t>
+            </w:r>
+          </w:p>
+        </w:tc>
+      </w:tr>
+      <w:tr>
+        <w:tc>
+          <w:tcPr>
+            <w:tcW w:w="1090" w:type="dxa"/>
+          </w:tcPr>
+          <w:p>
+            <w:r>
+              <w:t>21.</w:t>
+            </w:r>
+          </w:p>
+        </w:tc>
+        <w:tc>
+          <w:tcPr>
+            <w:tcW w:w="1141" w:type="dxa"/>
+          </w:tcPr>
+          <w:p>
+            <w:r>
+              <w:sym w:font="Wingdings" w:char="F0FC"/>
+            </w:r>
+          </w:p>
+        </w:tc>
+        <w:tc>
+          <w:tcPr>
+            <w:tcW w:w="6581" w:type="dxa"/>
+          </w:tcPr>
+          <w:p>
+            <w:r>
+              <w:t>Correct member filtered from the listing.</w:t>
+            </w:r>
+          </w:p>
+        </w:tc>
+      </w:tr>
+      <w:tr>
+        <w:tc>
+          <w:tcPr>
+            <w:tcW w:w="1090" w:type="dxa"/>
+          </w:tcPr>
+          <w:p>
+            <w:r>
+              <w:t>22.</w:t>
+            </w:r>
+          </w:p>
+        </w:tc>
+        <w:tc>
+          <w:tcPr>
+            <w:tcW w:w="1141" w:type="dxa"/>
+          </w:tcPr>
+          <w:p>
+            <w:r>
+              <w:sym w:font="Wingdings" w:char="F0FC"/>
+            </w:r>
+          </w:p>
+        </w:tc>
+        <w:tc>
+          <w:tcPr>
+            <w:tcW w:w="6581" w:type="dxa"/>
+          </w:tcPr>
+          <w:p>
+            <w:r>
+              <w:t>No members shown in the member listing.</w:t>
+            </w:r>
+          </w:p>
+        </w:tc>
+      </w:tr>
+      <w:tr>
+        <w:tc>
+          <w:tcPr>
+            <w:tcW w:w="1090" w:type="dxa"/>
+          </w:tcPr>
+          <w:p>
+            <w:r>
+              <w:t>23.</w:t>
+            </w:r>
+          </w:p>
+        </w:tc>
+        <w:tc>
+          <w:tcPr>
+            <w:tcW w:w="1141" w:type="dxa"/>
+          </w:tcPr>
+          <w:p>
+            <w:r>
+              <w:sym w:font="Wingdings" w:char="F0FC"/>
+            </w:r>
+          </w:p>
+        </w:tc>
+        <w:tc>
+          <w:tcPr>
+            <w:tcW w:w="6581" w:type="dxa"/>
+          </w:tcPr>
+          <w:p>
+            <w:r>
+              <w:t>Data correctly resets, all changes dropped.</w:t>
+            </w:r>
+            <w:bookmarkStart w:id="20" w:name="_GoBack"/>
+            <w:bookmarkEnd w:id="20"/>
+          </w:p>
+        </w:tc>
+      </w:tr>
+      <w:tr>
+        <w:tc>
+          <w:tcPr>
+            <w:tcW w:w="1090" w:type="dxa"/>
+          </w:tcPr>
+          <w:p>
+            <w:r>
+              <w:t>24.</w:t>
+            </w:r>
+          </w:p>
+        </w:tc>
+        <w:tc>
+          <w:tcPr>
+            <w:tcW w:w="1141" w:type="dxa"/>
+          </w:tcPr>
+          <w:p/>
+        </w:tc>
+        <w:tc>
+          <w:tcPr>
+            <w:tcW w:w="6581" w:type="dxa"/>
           </w:tcPr>
           <w:p/>
         </w:tc>
@@ -10781,7 +11134,7 @@
       <w:r>
         <w:t xml:space="preserve"> Quality Plan</w:t>
       </w:r>
-      <w:bookmarkEnd w:id="0"/>
+      <w:bookmarkEnd w:id="2"/>
       <w:bookmarkEnd w:id="21"/>
     </w:p>
     <w:p>
@@ -10793,7 +11146,7 @@
       <w:r>
         <w:t>Introduction</w:t>
       </w:r>
-      <w:bookmarkEnd w:id="1"/>
+      <w:bookmarkEnd w:id="0"/>
       <w:bookmarkEnd w:id="22"/>
       <w:bookmarkEnd w:id="23"/>
     </w:p>
@@ -10816,15 +11169,7 @@
         <w:ind w:left="720"/>
       </w:pPr>
       <w:r>
-        <w:t xml:space="preserve">The purpose of this software quality plan is to define the standards to which the language and roles project will be developed which will enable </w:t>
-      </w:r>
-      <w:proofErr w:type="spellStart"/>
-      <w:r>
-        <w:t>SegFault</w:t>
-      </w:r>
-      <w:proofErr w:type="spellEnd"/>
-      <w:r>
-        <w:t xml:space="preserve"> Software to make </w:t>
+        <w:t xml:space="preserve">The purpose of this software quality plan is to define the standards to which the language and roles project will be developed which will enable SegFault Software to make </w:t>
       </w:r>
       <w:r>
         <w:t>Experience Centre Management System</w:t>
@@ -10900,15 +11245,7 @@
         <w:ind w:left="720"/>
       </w:pPr>
       <w:r>
-        <w:t xml:space="preserve">This plan applies only to software developed by </w:t>
-      </w:r>
-      <w:proofErr w:type="spellStart"/>
-      <w:r>
-        <w:t>SegFault</w:t>
-      </w:r>
-      <w:proofErr w:type="spellEnd"/>
-      <w:r>
-        <w:t xml:space="preserve"> Software. Products and services provided by third parties may not abide by the same quality standards.</w:t>
+        <w:t>This plan applies only to software developed by SegFault Software. Products and services provided by third parties may not abide by the same quality standards.</w:t>
       </w:r>
     </w:p>
     <w:p>
@@ -11380,7 +11717,7 @@
         <w:rPr>
           <w:noProof/>
         </w:rPr>
-        <w:pict>
+        <w:pict w14:anchorId="4BFDD467">
           <v:shapetype id="_x0000_t75" coordsize="21600,21600" o:spt="75" o:preferrelative="t" path="m@4@5l@4@11@9@11@9@5xe" filled="f" stroked="f">
             <v:stroke joinstyle="miter"/>
             <v:formulas>
@@ -11404,7 +11741,7 @@
             <v:imagedata r:id="rId11" o:title=""/>
             <w10:wrap type="square" side="right"/>
           </v:shape>
-          <o:OLEObject Type="Embed" ProgID="Visio.Drawing.11" ShapeID="_x0000_s1026" DrawAspect="Content" ObjectID="_1396752992" r:id="rId12"/>
+          <o:OLEObject Type="Embed" ProgID="Visio.Drawing.11" ShapeID="_x0000_s1026" DrawAspect="Content" ObjectID="_1270634229" r:id="rId12"/>
         </w:pict>
       </w:r>
       <w:r>
@@ -12593,6 +12930,7 @@
               <w:rPr>
                 <w:b w:val="0"/>
               </w:rPr>
+              <w:lastRenderedPageBreak/>
               <w:t>DE5</w:t>
             </w:r>
           </w:p>
@@ -12680,7 +13018,6 @@
               </w:rPr>
             </w:pPr>
             <w:r>
-              <w:lastRenderedPageBreak/>
               <w:t xml:space="preserve">Standard </w:t>
             </w:r>
             <w:r>
@@ -13622,7 +13959,11 @@
               <w:cnfStyle w:val="000000100000" w:firstRow="0" w:lastRow="0" w:firstColumn="0" w:lastColumn="0" w:oddVBand="0" w:evenVBand="0" w:oddHBand="1" w:evenHBand="0" w:firstRowFirstColumn="0" w:firstRowLastColumn="0" w:lastRowFirstColumn="0" w:lastRowLastColumn="0"/>
             </w:pPr>
             <w:r>
-              <w:t>The program must run on the client’s systems</w:t>
+              <w:t xml:space="preserve">The program must run </w:t>
+            </w:r>
+            <w:r>
+              <w:lastRenderedPageBreak/>
+              <w:t>on the client’s systems</w:t>
             </w:r>
           </w:p>
         </w:tc>
@@ -13642,7 +13983,12 @@
               <w:cnfStyle w:val="000000100000" w:firstRow="0" w:lastRow="0" w:firstColumn="0" w:lastColumn="0" w:oddVBand="0" w:evenVBand="0" w:oddHBand="1" w:evenHBand="0" w:firstRowFirstColumn="0" w:firstRowLastColumn="0" w:lastRowFirstColumn="0" w:lastRowLastColumn="0"/>
             </w:pPr>
             <w:r>
-              <w:t>Implementation</w:t>
+              <w:lastRenderedPageBreak/>
+              <w:t>Implementati</w:t>
+            </w:r>
+            <w:r>
+              <w:lastRenderedPageBreak/>
+              <w:t>on</w:t>
             </w:r>
           </w:p>
         </w:tc>
@@ -13672,6 +14018,7 @@
               <w:rPr>
                 <w:b w:val="0"/>
               </w:rPr>
+              <w:lastRenderedPageBreak/>
               <w:t>I8</w:t>
             </w:r>
           </w:p>
@@ -14630,21 +14977,8 @@
               <w:cnfStyle w:val="000000010000" w:firstRow="0" w:lastRow="0" w:firstColumn="0" w:lastColumn="0" w:oddVBand="0" w:evenVBand="0" w:oddHBand="0" w:evenHBand="1" w:firstRowFirstColumn="0" w:firstRowLastColumn="0" w:lastRowFirstColumn="0" w:lastRowLastColumn="0"/>
             </w:pPr>
             <w:r>
-              <w:t xml:space="preserve">Class names will be named with semantic names in upper camel case </w:t>
-            </w:r>
-            <w:proofErr w:type="spellStart"/>
-            <w:r>
-              <w:t>ie</w:t>
-            </w:r>
-            <w:proofErr w:type="spellEnd"/>
-            <w:r>
-              <w:t xml:space="preserve"> </w:t>
-            </w:r>
-            <w:proofErr w:type="spellStart"/>
-            <w:r>
-              <w:t>FileInputOutput</w:t>
-            </w:r>
-            <w:proofErr w:type="spellEnd"/>
+              <w:t>Class names will be named with semantic names in upper camel case ie FileInputOutput</w:t>
+            </w:r>
           </w:p>
         </w:tc>
         <w:tc>
@@ -14819,11 +15153,10 @@
             <w:r>
               <w:t xml:space="preserve">Variable names will be semantic and in lower camel case with the first word written in lower case and subsequent words beginning with a capital letter i.e. </w:t>
             </w:r>
-            <w:proofErr w:type="spellStart"/>
-            <w:r>
+            <w:r>
+              <w:lastRenderedPageBreak/>
               <w:t>numberOfCars</w:t>
             </w:r>
-            <w:proofErr w:type="spellEnd"/>
           </w:p>
         </w:tc>
         <w:tc>
@@ -14841,6 +15174,7 @@
               <w:cnfStyle w:val="000000010000" w:firstRow="0" w:lastRow="0" w:firstColumn="0" w:lastColumn="0" w:oddVBand="0" w:evenVBand="0" w:oddHBand="0" w:evenHBand="1" w:firstRowFirstColumn="0" w:firstRowLastColumn="0" w:lastRowFirstColumn="0" w:lastRowLastColumn="0"/>
             </w:pPr>
             <w:r>
+              <w:lastRenderedPageBreak/>
               <w:t>Implementation</w:t>
             </w:r>
           </w:p>
@@ -15043,13 +15377,8 @@
               <w:cnfStyle w:val="000000010000" w:firstRow="0" w:lastRow="0" w:firstColumn="0" w:lastColumn="0" w:oddVBand="0" w:evenVBand="0" w:oddHBand="0" w:evenHBand="1" w:firstRowFirstColumn="0" w:firstRowLastColumn="0" w:lastRowFirstColumn="0" w:lastRowLastColumn="0"/>
             </w:pPr>
             <w:r>
-              <w:t xml:space="preserve">Method names will have semantic lower camel case names similar to variable names with the first word written in lower case and subsequent words beginning with a capital letter i.e. </w:t>
-            </w:r>
-            <w:proofErr w:type="spellStart"/>
-            <w:r>
-              <w:t>getNumberOfCars</w:t>
-            </w:r>
-            <w:proofErr w:type="spellEnd"/>
+              <w:t>Method names will have semantic lower camel case names similar to variable names with the first word written in lower case and subsequent words beginning with a capital letter i.e. getNumberOfCars</w:t>
+            </w:r>
           </w:p>
         </w:tc>
         <w:tc>
@@ -15580,15 +15909,7 @@
         <w:ind w:left="576"/>
       </w:pPr>
       <w:r>
-        <w:t xml:space="preserve">The purpose of this software quality assurance plan is to define the techniques and methodologies which will enable </w:t>
-      </w:r>
-      <w:proofErr w:type="spellStart"/>
-      <w:r>
-        <w:t>SegFault</w:t>
-      </w:r>
-      <w:proofErr w:type="spellEnd"/>
-      <w:r>
-        <w:t xml:space="preserve"> Software to enforce the standards required to make </w:t>
+        <w:t xml:space="preserve">The purpose of this software quality assurance plan is to define the techniques and methodologies which will enable SegFault Software to enforce the standards required to make </w:t>
       </w:r>
       <w:r>
         <w:t>ECMS</w:t>
@@ -15706,15 +16027,7 @@
         </w:rPr>
       </w:pPr>
       <w:r>
-        <w:t xml:space="preserve">QSD Certification – Quality Software Developer Certification – A certification that all software developers at </w:t>
-      </w:r>
-      <w:proofErr w:type="spellStart"/>
-      <w:r>
-        <w:t>SegFault</w:t>
-      </w:r>
-      <w:proofErr w:type="spellEnd"/>
-      <w:r>
-        <w:t xml:space="preserve"> Software must attain to become developers. It covers good programming and project development practices. All developers must repeat the assessment annually to keep their certification and therefore job title.</w:t>
+        <w:t>QSD Certification – Quality Software Developer Certification – A certification that all software developers at SegFault Software must attain to become developers. It covers good programming and project development practices. All developers must repeat the assessment annually to keep their certification and therefore job title.</w:t>
       </w:r>
     </w:p>
     <w:p>
@@ -15796,15 +16109,7 @@
         <w:ind w:left="432"/>
       </w:pPr>
       <w:r>
-        <w:t xml:space="preserve">This plan applies only to software developed by </w:t>
-      </w:r>
-      <w:proofErr w:type="spellStart"/>
-      <w:r>
-        <w:t>SegFault</w:t>
-      </w:r>
-      <w:proofErr w:type="spellEnd"/>
-      <w:r>
-        <w:t xml:space="preserve"> Software. Products and services provided by third parties may not abide by the same quality standards.</w:t>
+        <w:t>This plan applies only to software developed by SegFault Software. Products and services provided by third parties may not abide by the same quality standards.</w:t>
       </w:r>
     </w:p>
     <w:p>
@@ -15815,6 +16120,7 @@
       <w:bookmarkStart w:id="66" w:name="_Toc319003390"/>
       <w:bookmarkStart w:id="67" w:name="_Toc323010278"/>
       <w:r>
+        <w:lastRenderedPageBreak/>
         <w:t>Applicable Documents</w:t>
       </w:r>
       <w:bookmarkEnd w:id="65"/>
@@ -15878,11 +16184,11 @@
         <w:ind w:left="576"/>
       </w:pPr>
       <w:r>
-        <w:object w:dxaOrig="9676" w:dyaOrig="5819">
-          <v:shape id="_x0000_i1025" type="#_x0000_t75" style="width:451.7pt;height:271.7pt" o:ole="">
+        <w:object w:dxaOrig="9676" w:dyaOrig="5819" w14:anchorId="63CA502D">
+          <v:shape id="_x0000_i1026" type="#_x0000_t75" style="width:452.05pt;height:271.6pt" o:ole="">
             <v:imagedata r:id="rId14" o:title=""/>
           </v:shape>
-          <o:OLEObject Type="Embed" ProgID="Visio.Drawing.11" ShapeID="_x0000_i1025" DrawAspect="Content" ObjectID="_1396752991" r:id="rId15"/>
+          <o:OLEObject Type="Embed" ProgID="Visio.Drawing.11" ShapeID="_x0000_i1026" DrawAspect="Content" ObjectID="_1270634228" r:id="rId15"/>
         </w:object>
       </w:r>
     </w:p>
@@ -15897,15 +16203,7 @@
         <w:t>ECMS</w:t>
       </w:r>
       <w:r>
-        <w:t xml:space="preserve"> Project Team consists of 4 team members, 3 software developers and 1 technical author. All these members have been put under the direct management of Mark Robinson, a Java development team leader, for the development of this project. Mark acts as the point of contact for the client and reports directly to the Erin </w:t>
-      </w:r>
-      <w:proofErr w:type="spellStart"/>
-      <w:r>
-        <w:t>Anttila</w:t>
-      </w:r>
-      <w:proofErr w:type="spellEnd"/>
-      <w:r>
-        <w:t>,</w:t>
+        <w:t xml:space="preserve"> Project Team consists of 4 team members, 3 software developers and 1 technical author. All these members have been put under the direct management of Mark Robinson, a Java development team leader, for the development of this project. Mark acts as the point of contact for the client and reports directly to the Erin Anttila,</w:t>
       </w:r>
       <w:r>
         <w:t xml:space="preserve"> </w:t>
@@ -15973,7 +16271,11 @@
         <w:ind w:left="856"/>
       </w:pPr>
       <w:r>
-        <w:t>No additional training is expected to be required as all staff members are already sufficiently trained to deliver a quality product. In the case of new staff being recruited or contractors hired it will be ensured that they have the necessary qualifications and that they become familiar with this SQA.</w:t>
+        <w:t xml:space="preserve">No additional training is expected to be required as all staff members are already sufficiently trained to deliver a quality product. In the case of new staff being recruited or contractors hired it will be ensured that they have the </w:t>
+      </w:r>
+      <w:r>
+        <w:lastRenderedPageBreak/>
+        <w:t>necessary qualifications and that they become familiar with this SQA.</w:t>
       </w:r>
     </w:p>
     <w:p>
@@ -15983,7 +16285,6 @@
       <w:bookmarkStart w:id="82" w:name="_Toc317832870"/>
       <w:bookmarkStart w:id="83" w:name="_Toc319003396"/>
       <w:r>
-        <w:lastRenderedPageBreak/>
         <w:t>Quality Software Developer - Training Certification</w:t>
       </w:r>
       <w:bookmarkEnd w:id="82"/>
@@ -15994,15 +16295,7 @@
         <w:ind w:left="856"/>
       </w:pPr>
       <w:r>
-        <w:t xml:space="preserve">Every developer in the project team has already been assessed and provided QSD Certification by </w:t>
-      </w:r>
-      <w:proofErr w:type="spellStart"/>
-      <w:r>
-        <w:t>SegFault</w:t>
-      </w:r>
-      <w:proofErr w:type="spellEnd"/>
-      <w:r>
-        <w:t xml:space="preserve"> Software prior to joining the project team. This assessment is repeated annually to ensure compliance.</w:t>
+        <w:t>Every developer in the project team has already been assessed and provided QSD Certification by SegFault Software prior to joining the project team. This assessment is repeated annually to ensure compliance.</w:t>
       </w:r>
     </w:p>
     <w:p>
@@ -16068,15 +16361,7 @@
         <w:ind w:left="737"/>
       </w:pPr>
       <w:r>
-        <w:t xml:space="preserve">SQA will review and approve all design documents prior to development to ensure that the proposed system fits the client’s needs and </w:t>
-      </w:r>
-      <w:proofErr w:type="spellStart"/>
-      <w:r>
-        <w:t>SegFault</w:t>
-      </w:r>
-      <w:proofErr w:type="spellEnd"/>
-      <w:r>
-        <w:t xml:space="preserve"> Software’s quality standards. This will include </w:t>
+        <w:t xml:space="preserve">SQA will review and approve all design documents prior to development to ensure that the proposed system fits the client’s needs and SegFault Software’s quality standards. This will include </w:t>
       </w:r>
       <w:r>
         <w:t>ECMS</w:t>
@@ -16181,15 +16466,7 @@
         <w:ind w:left="856"/>
       </w:pPr>
       <w:r>
-        <w:t xml:space="preserve">Audits of those responsible for the SQA will be completed by </w:t>
-      </w:r>
-      <w:proofErr w:type="spellStart"/>
-      <w:r>
-        <w:t>SegFault</w:t>
-      </w:r>
-      <w:proofErr w:type="spellEnd"/>
-      <w:r>
-        <w:t xml:space="preserve"> Software’s Internal Audit department at random and on completion of each phase before delivery. This will ensure that the project team’s SQA has been effective; results shall be delivered to the Executive Director of European Software Development and archived by the Internal Audit department.</w:t>
+        <w:t>Audits of those responsible for the SQA will be completed by SegFault Software’s Internal Audit department at random and on completion of each phase before delivery. This will ensure that the project team’s SQA has been effective; results shall be delivered to the Executive Director of European Software Development and archived by the Internal Audit department.</w:t>
       </w:r>
     </w:p>
     <w:p>
@@ -16231,7 +16508,11 @@
         <w:ind w:left="737"/>
       </w:pPr>
       <w:r>
-        <w:t>Audit reports will be held by both the project team and the Internal Audit department. Change and meeting logs shall be kept by just the project team and will be transferred to Internal Audit on the date of delivery of the software deliverables.</w:t>
+        <w:t xml:space="preserve">Audit reports will be held by both the project team and the Internal Audit department. Change and meeting logs shall be </w:t>
+      </w:r>
+      <w:r>
+        <w:lastRenderedPageBreak/>
+        <w:t>kept by just the project team and will be transferred to Internal Audit on the date of delivery of the software deliverables.</w:t>
       </w:r>
     </w:p>
     <w:p>
@@ -16253,7 +16534,6 @@
         <w:ind w:left="737"/>
       </w:pPr>
       <w:r>
-        <w:lastRenderedPageBreak/>
         <w:t>SQA status reports will include the current quality of the project, the current progress of the project and a summary of any SQA audits accomplished since the last status report. These reports will be delivered directly to the Executive Director of European Software Development and archived by the Internal Audit department.</w:t>
       </w:r>
     </w:p>
@@ -16481,6 +16761,7 @@
       <w:bookmarkStart w:id="117" w:name="_Toc319003409"/>
       <w:bookmarkStart w:id="118" w:name="_Toc323010291"/>
       <w:r>
+        <w:lastRenderedPageBreak/>
         <w:t>Project Reviews</w:t>
       </w:r>
       <w:bookmarkEnd w:id="116"/>
@@ -16504,11 +16785,7 @@
         <w:ind w:left="856"/>
       </w:pPr>
       <w:r>
-        <w:t xml:space="preserve">All deliverables must be submitted for formal review at latest the day before they are to be delivered. Any deliverable revision submitted after this time will not be formally reviewed and so will not be delivered to the client. During formal review any discrepancies will result in modification without consultation however corrective </w:t>
-      </w:r>
-      <w:r>
-        <w:lastRenderedPageBreak/>
-        <w:t>recommendations will be sent to the team member responsible post-delivery to assist in increasing the quality of future projects.</w:t>
+        <w:t>All deliverables must be submitted for formal review at latest the day before they are to be delivered. Any deliverable revision submitted after this time will not be formally reviewed and so will not be delivered to the client. During formal review any discrepancies will result in modification without consultation however corrective recommendations will be sent to the team member responsible post-delivery to assist in increasing the quality of future projects.</w:t>
       </w:r>
     </w:p>
     <w:p>
@@ -16640,6 +16917,7 @@
         <w:ind w:left="737"/>
       </w:pPr>
       <w:r>
+        <w:lastRenderedPageBreak/>
         <w:t>External version control are identified by the number after the title, the first version will not have a number.</w:t>
       </w:r>
     </w:p>
@@ -16681,7 +16959,6 @@
       <w:bookmarkStart w:id="136" w:name="_Toc319003416"/>
       <w:bookmarkStart w:id="137" w:name="_Toc323010296"/>
       <w:r>
-        <w:lastRenderedPageBreak/>
         <w:t>Problem Reporting</w:t>
       </w:r>
       <w:bookmarkEnd w:id="135"/>
@@ -17908,15 +18185,7 @@
               <w:cnfStyle w:val="000000010000" w:firstRow="0" w:lastRow="0" w:firstColumn="0" w:lastColumn="0" w:oddVBand="0" w:evenVBand="0" w:oddHBand="0" w:evenHBand="1" w:firstRowFirstColumn="0" w:firstRowLastColumn="0" w:lastRowFirstColumn="0" w:lastRowLastColumn="0"/>
             </w:pPr>
             <w:r>
-              <w:t xml:space="preserve">Was followed as best as possible with the quality plan being created as part of </w:t>
-            </w:r>
-            <w:proofErr w:type="gramStart"/>
-            <w:r>
-              <w:t>phase</w:t>
-            </w:r>
-            <w:proofErr w:type="gramEnd"/>
-            <w:r>
-              <w:t xml:space="preserve"> one</w:t>
+              <w:t>Was followed as best as possible with the quality plan being created as part of phase one</w:t>
             </w:r>
             <w:r>
               <w:t>.</w:t>
@@ -25408,7 +25677,11 @@
               <w:cnfStyle w:val="000000100000" w:firstRow="0" w:lastRow="0" w:firstColumn="0" w:lastColumn="0" w:oddVBand="0" w:evenVBand="0" w:oddHBand="1" w:evenHBand="0" w:firstRowFirstColumn="0" w:firstRowLastColumn="0" w:lastRowFirstColumn="0" w:lastRowLastColumn="0"/>
             </w:pPr>
             <w:r>
-              <w:t>Implementation</w:t>
+              <w:t>Implementati</w:t>
+            </w:r>
+            <w:r>
+              <w:lastRenderedPageBreak/>
+              <w:t>on</w:t>
             </w:r>
           </w:p>
         </w:tc>
@@ -25421,6 +25694,7 @@
               <w:cnfStyle w:val="000000100000" w:firstRow="0" w:lastRow="0" w:firstColumn="0" w:lastColumn="0" w:oddVBand="0" w:evenVBand="0" w:oddHBand="1" w:evenHBand="0" w:firstRowFirstColumn="0" w:firstRowLastColumn="0" w:lastRowFirstColumn="0" w:lastRowLastColumn="0"/>
             </w:pPr>
             <w:r>
+              <w:lastRenderedPageBreak/>
               <w:sym w:font="Wingdings" w:char="F0FC"/>
             </w:r>
           </w:p>
@@ -25455,6 +25729,7 @@
               <w:rPr>
                 <w:b w:val="0"/>
               </w:rPr>
+              <w:lastRenderedPageBreak/>
               <w:t>I24</w:t>
             </w:r>
           </w:p>
@@ -25755,7 +26030,7 @@
 </file>
 
 <file path=word/endnotes.xml><?xml version="1.0" encoding="utf-8"?>
-<w:endnotes xmlns:wpc="http://schemas.microsoft.com/office/word/2010/wordprocessingCanvas" xmlns:mc="http://schemas.openxmlformats.org/markup-compatibility/2006" xmlns:o="urn:schemas-microsoft-com:office:office" xmlns:r="http://schemas.openxmlformats.org/officeDocument/2006/relationships" xmlns:m="http://schemas.openxmlformats.org/officeDocument/2006/math" xmlns:v="urn:schemas-microsoft-com:vml" xmlns:wp14="http://schemas.microsoft.com/office/word/2010/wordprocessingDrawing" xmlns:wp="http://schemas.openxmlformats.org/drawingml/2006/wordprocessingDrawing" xmlns:w10="urn:schemas-microsoft-com:office:word" xmlns:w="http://schemas.openxmlformats.org/wordprocessingml/2006/main" xmlns:w14="http://schemas.microsoft.com/office/word/2010/wordml" xmlns:wpg="http://schemas.microsoft.com/office/word/2010/wordprocessingGroup" xmlns:wpi="http://schemas.microsoft.com/office/word/2010/wordprocessingInk" xmlns:wne="http://schemas.microsoft.com/office/word/2006/wordml" xmlns:wps="http://schemas.microsoft.com/office/word/2010/wordprocessingShape" mc:Ignorable="w14 wp14">
+<w:endnotes xmlns:wpc="http://schemas.microsoft.com/office/word/2010/wordprocessingCanvas" xmlns:mo="http://schemas.microsoft.com/office/mac/office/2008/main" xmlns:mc="http://schemas.openxmlformats.org/markup-compatibility/2006" xmlns:mv="urn:schemas-microsoft-com:mac:vml" xmlns:o="urn:schemas-microsoft-com:office:office" xmlns:r="http://schemas.openxmlformats.org/officeDocument/2006/relationships" xmlns:m="http://schemas.openxmlformats.org/officeDocument/2006/math" xmlns:v="urn:schemas-microsoft-com:vml" xmlns:wp14="http://schemas.microsoft.com/office/word/2010/wordprocessingDrawing" xmlns:wp="http://schemas.openxmlformats.org/drawingml/2006/wordprocessingDrawing" xmlns:w10="urn:schemas-microsoft-com:office:word" xmlns:w="http://schemas.openxmlformats.org/wordprocessingml/2006/main" xmlns:w14="http://schemas.microsoft.com/office/word/2010/wordml" xmlns:wpg="http://schemas.microsoft.com/office/word/2010/wordprocessingGroup" xmlns:wpi="http://schemas.microsoft.com/office/word/2010/wordprocessingInk" xmlns:wne="http://schemas.microsoft.com/office/word/2006/wordml" xmlns:wps="http://schemas.microsoft.com/office/word/2010/wordprocessingShape" mc:Ignorable="w14 wp14 mv">
   <w:endnote w:type="separator" w:id="-1">
     <w:p>
       <w:pPr>
@@ -25780,7 +26055,7 @@
 </file>
 
 <file path=word/footer1.xml><?xml version="1.0" encoding="utf-8"?>
-<w:ftr xmlns:wpc="http://schemas.microsoft.com/office/word/2010/wordprocessingCanvas" xmlns:mc="http://schemas.openxmlformats.org/markup-compatibility/2006" xmlns:o="urn:schemas-microsoft-com:office:office" xmlns:r="http://schemas.openxmlformats.org/officeDocument/2006/relationships" xmlns:m="http://schemas.openxmlformats.org/officeDocument/2006/math" xmlns:v="urn:schemas-microsoft-com:vml" xmlns:wp14="http://schemas.microsoft.com/office/word/2010/wordprocessingDrawing" xmlns:wp="http://schemas.openxmlformats.org/drawingml/2006/wordprocessingDrawing" xmlns:w10="urn:schemas-microsoft-com:office:word" xmlns:w="http://schemas.openxmlformats.org/wordprocessingml/2006/main" xmlns:w14="http://schemas.microsoft.com/office/word/2010/wordml" xmlns:wpg="http://schemas.microsoft.com/office/word/2010/wordprocessingGroup" xmlns:wpi="http://schemas.microsoft.com/office/word/2010/wordprocessingInk" xmlns:wne="http://schemas.microsoft.com/office/word/2006/wordml" xmlns:wps="http://schemas.microsoft.com/office/word/2010/wordprocessingShape" mc:Ignorable="w14 wp14">
+<w:ftr xmlns:wpc="http://schemas.microsoft.com/office/word/2010/wordprocessingCanvas" xmlns:mo="http://schemas.microsoft.com/office/mac/office/2008/main" xmlns:mc="http://schemas.openxmlformats.org/markup-compatibility/2006" xmlns:mv="urn:schemas-microsoft-com:mac:vml" xmlns:o="urn:schemas-microsoft-com:office:office" xmlns:r="http://schemas.openxmlformats.org/officeDocument/2006/relationships" xmlns:m="http://schemas.openxmlformats.org/officeDocument/2006/math" xmlns:v="urn:schemas-microsoft-com:vml" xmlns:wp14="http://schemas.microsoft.com/office/word/2010/wordprocessingDrawing" xmlns:wp="http://schemas.openxmlformats.org/drawingml/2006/wordprocessingDrawing" xmlns:w10="urn:schemas-microsoft-com:office:word" xmlns:w="http://schemas.openxmlformats.org/wordprocessingml/2006/main" xmlns:w14="http://schemas.microsoft.com/office/word/2010/wordml" xmlns:wpg="http://schemas.microsoft.com/office/word/2010/wordprocessingGroup" xmlns:wpi="http://schemas.microsoft.com/office/word/2010/wordprocessingInk" xmlns:wne="http://schemas.microsoft.com/office/word/2006/wordml" xmlns:wps="http://schemas.microsoft.com/office/word/2010/wordprocessingShape" mc:Ignorable="w14 wp14">
   <w:sdt>
     <w:sdtPr>
       <w:id w:val="1840586271"/>
@@ -25813,7 +26088,7 @@
           <w:rPr>
             <w:noProof/>
           </w:rPr>
-          <w:t>2</w:t>
+          <w:t>4</w:t>
         </w:r>
         <w:r>
           <w:rPr>
@@ -25833,7 +26108,7 @@
 </file>
 
 <file path=word/footnotes.xml><?xml version="1.0" encoding="utf-8"?>
-<w:footnotes xmlns:wpc="http://schemas.microsoft.com/office/word/2010/wordprocessingCanvas" xmlns:mc="http://schemas.openxmlformats.org/markup-compatibility/2006" xmlns:o="urn:schemas-microsoft-com:office:office" xmlns:r="http://schemas.openxmlformats.org/officeDocument/2006/relationships" xmlns:m="http://schemas.openxmlformats.org/officeDocument/2006/math" xmlns:v="urn:schemas-microsoft-com:vml" xmlns:wp14="http://schemas.microsoft.com/office/word/2010/wordprocessingDrawing" xmlns:wp="http://schemas.openxmlformats.org/drawingml/2006/wordprocessingDrawing" xmlns:w10="urn:schemas-microsoft-com:office:word" xmlns:w="http://schemas.openxmlformats.org/wordprocessingml/2006/main" xmlns:w14="http://schemas.microsoft.com/office/word/2010/wordml" xmlns:wpg="http://schemas.microsoft.com/office/word/2010/wordprocessingGroup" xmlns:wpi="http://schemas.microsoft.com/office/word/2010/wordprocessingInk" xmlns:wne="http://schemas.microsoft.com/office/word/2006/wordml" xmlns:wps="http://schemas.microsoft.com/office/word/2010/wordprocessingShape" mc:Ignorable="w14 wp14">
+<w:footnotes xmlns:wpc="http://schemas.microsoft.com/office/word/2010/wordprocessingCanvas" xmlns:mo="http://schemas.microsoft.com/office/mac/office/2008/main" xmlns:mc="http://schemas.openxmlformats.org/markup-compatibility/2006" xmlns:mv="urn:schemas-microsoft-com:mac:vml" xmlns:o="urn:schemas-microsoft-com:office:office" xmlns:r="http://schemas.openxmlformats.org/officeDocument/2006/relationships" xmlns:m="http://schemas.openxmlformats.org/officeDocument/2006/math" xmlns:v="urn:schemas-microsoft-com:vml" xmlns:wp14="http://schemas.microsoft.com/office/word/2010/wordprocessingDrawing" xmlns:wp="http://schemas.openxmlformats.org/drawingml/2006/wordprocessingDrawing" xmlns:w10="urn:schemas-microsoft-com:office:word" xmlns:w="http://schemas.openxmlformats.org/wordprocessingml/2006/main" xmlns:w14="http://schemas.microsoft.com/office/word/2010/wordml" xmlns:wpg="http://schemas.microsoft.com/office/word/2010/wordprocessingGroup" xmlns:wpi="http://schemas.microsoft.com/office/word/2010/wordprocessingInk" xmlns:wne="http://schemas.microsoft.com/office/word/2006/wordml" xmlns:wps="http://schemas.microsoft.com/office/word/2010/wordprocessingShape" mc:Ignorable="w14 wp14 mv">
   <w:footnote w:type="separator" w:id="-1">
     <w:p>
       <w:pPr>
@@ -25858,7 +26133,7 @@
 </file>
 
 <file path=word/numbering.xml><?xml version="1.0" encoding="utf-8"?>
-<w:numbering xmlns:wpc="http://schemas.microsoft.com/office/word/2010/wordprocessingCanvas" xmlns:mc="http://schemas.openxmlformats.org/markup-compatibility/2006" xmlns:o="urn:schemas-microsoft-com:office:office" xmlns:r="http://schemas.openxmlformats.org/officeDocument/2006/relationships" xmlns:m="http://schemas.openxmlformats.org/officeDocument/2006/math" xmlns:v="urn:schemas-microsoft-com:vml" xmlns:wp14="http://schemas.microsoft.com/office/word/2010/wordprocessingDrawing" xmlns:wp="http://schemas.openxmlformats.org/drawingml/2006/wordprocessingDrawing" xmlns:w10="urn:schemas-microsoft-com:office:word" xmlns:w="http://schemas.openxmlformats.org/wordprocessingml/2006/main" xmlns:w14="http://schemas.microsoft.com/office/word/2010/wordml" xmlns:wpg="http://schemas.microsoft.com/office/word/2010/wordprocessingGroup" xmlns:wpi="http://schemas.microsoft.com/office/word/2010/wordprocessingInk" xmlns:wne="http://schemas.microsoft.com/office/word/2006/wordml" xmlns:wps="http://schemas.microsoft.com/office/word/2010/wordprocessingShape" mc:Ignorable="w14 wp14">
+<w:numbering xmlns:wpc="http://schemas.microsoft.com/office/word/2010/wordprocessingCanvas" xmlns:mo="http://schemas.microsoft.com/office/mac/office/2008/main" xmlns:mc="http://schemas.openxmlformats.org/markup-compatibility/2006" xmlns:mv="urn:schemas-microsoft-com:mac:vml" xmlns:o="urn:schemas-microsoft-com:office:office" xmlns:r="http://schemas.openxmlformats.org/officeDocument/2006/relationships" xmlns:m="http://schemas.openxmlformats.org/officeDocument/2006/math" xmlns:v="urn:schemas-microsoft-com:vml" xmlns:wp14="http://schemas.microsoft.com/office/word/2010/wordprocessingDrawing" xmlns:wp="http://schemas.openxmlformats.org/drawingml/2006/wordprocessingDrawing" xmlns:w10="urn:schemas-microsoft-com:office:word" xmlns:w="http://schemas.openxmlformats.org/wordprocessingml/2006/main" xmlns:w14="http://schemas.microsoft.com/office/word/2010/wordml" xmlns:wpg="http://schemas.microsoft.com/office/word/2010/wordprocessingGroup" xmlns:wpi="http://schemas.microsoft.com/office/word/2010/wordprocessingInk" xmlns:wne="http://schemas.microsoft.com/office/word/2006/wordml" xmlns:wps="http://schemas.microsoft.com/office/word/2010/wordprocessingShape" mc:Ignorable="w14 wp14 mv">
   <w:abstractNum w:abstractNumId="0">
     <w:nsid w:val="02F64387"/>
     <w:multiLevelType w:val="hybridMultilevel"/>
@@ -29063,7 +29338,7 @@
       </w:pPr>
     </w:pPrDefault>
   </w:docDefaults>
-  <w:latentStyles w:defLockedState="0" w:defUIPriority="99" w:defSemiHidden="1" w:defUnhideWhenUsed="1" w:defQFormat="0" w:count="267">
+  <w:latentStyles w:defLockedState="0" w:defUIPriority="99" w:defSemiHidden="1" w:defUnhideWhenUsed="1" w:defQFormat="0" w:count="276">
     <w:lsdException w:name="Normal" w:semiHidden="0" w:uiPriority="0" w:unhideWhenUsed="0" w:qFormat="1"/>
     <w:lsdException w:name="heading 1" w:semiHidden="0" w:uiPriority="9" w:unhideWhenUsed="0" w:qFormat="1"/>
     <w:lsdException w:name="heading 2" w:uiPriority="9" w:qFormat="1"/>
@@ -29430,7 +29705,6 @@
   <w:style w:type="character" w:default="1" w:styleId="DefaultParagraphFont">
     <w:name w:val="Default Paragraph Font"/>
     <w:uiPriority w:val="1"/>
-    <w:semiHidden/>
     <w:unhideWhenUsed/>
   </w:style>
   <w:style w:type="table" w:default="1" w:styleId="TableNormal">
@@ -30299,7 +30573,7 @@
 </file>
 
 <file path=word/stylesWithEffects.xml><?xml version="1.0" encoding="utf-8"?>
-<w:styles xmlns:wpc="http://schemas.microsoft.com/office/word/2010/wordprocessingCanvas" xmlns:mc="http://schemas.openxmlformats.org/markup-compatibility/2006" xmlns:o="urn:schemas-microsoft-com:office:office" xmlns:r="http://schemas.openxmlformats.org/officeDocument/2006/relationships" xmlns:m="http://schemas.openxmlformats.org/officeDocument/2006/math" xmlns:v="urn:schemas-microsoft-com:vml" xmlns:wp14="http://schemas.microsoft.com/office/word/2010/wordprocessingDrawing" xmlns:wp="http://schemas.openxmlformats.org/drawingml/2006/wordprocessingDrawing" xmlns:w10="urn:schemas-microsoft-com:office:word" xmlns:w="http://schemas.openxmlformats.org/wordprocessingml/2006/main" xmlns:w14="http://schemas.microsoft.com/office/word/2010/wordml" xmlns:wpg="http://schemas.microsoft.com/office/word/2010/wordprocessingGroup" xmlns:wpi="http://schemas.microsoft.com/office/word/2010/wordprocessingInk" xmlns:wne="http://schemas.microsoft.com/office/word/2006/wordml" xmlns:wps="http://schemas.microsoft.com/office/word/2010/wordprocessingShape" mc:Ignorable="w14 wp14">
+<w:styles xmlns:wpc="http://schemas.microsoft.com/office/word/2010/wordprocessingCanvas" xmlns:mo="http://schemas.microsoft.com/office/mac/office/2008/main" xmlns:mc="http://schemas.openxmlformats.org/markup-compatibility/2006" xmlns:mv="urn:schemas-microsoft-com:mac:vml" xmlns:o="urn:schemas-microsoft-com:office:office" xmlns:r="http://schemas.openxmlformats.org/officeDocument/2006/relationships" xmlns:m="http://schemas.openxmlformats.org/officeDocument/2006/math" xmlns:v="urn:schemas-microsoft-com:vml" xmlns:wp14="http://schemas.microsoft.com/office/word/2010/wordprocessingDrawing" xmlns:wp="http://schemas.openxmlformats.org/drawingml/2006/wordprocessingDrawing" xmlns:w10="urn:schemas-microsoft-com:office:word" xmlns:w="http://schemas.openxmlformats.org/wordprocessingml/2006/main" xmlns:w14="http://schemas.microsoft.com/office/word/2010/wordml" xmlns:wpg="http://schemas.microsoft.com/office/word/2010/wordprocessingGroup" xmlns:wpi="http://schemas.microsoft.com/office/word/2010/wordprocessingInk" xmlns:wne="http://schemas.microsoft.com/office/word/2006/wordml" xmlns:wps="http://schemas.microsoft.com/office/word/2010/wordprocessingShape" mc:Ignorable="w14 wp14 mv">
   <w:docDefaults>
     <w:rPrDefault>
       <w:rPr>
@@ -30315,7 +30589,7 @@
       </w:pPr>
     </w:pPrDefault>
   </w:docDefaults>
-  <w:latentStyles w:defLockedState="0" w:defUIPriority="99" w:defSemiHidden="1" w:defUnhideWhenUsed="1" w:defQFormat="0" w:count="267">
+  <w:latentStyles w:defLockedState="0" w:defUIPriority="99" w:defSemiHidden="1" w:defUnhideWhenUsed="1" w:defQFormat="0" w:count="276">
     <w:lsdException w:name="Normal" w:semiHidden="0" w:uiPriority="0" w:unhideWhenUsed="0" w:qFormat="1"/>
     <w:lsdException w:name="heading 1" w:semiHidden="0" w:uiPriority="9" w:unhideWhenUsed="0" w:qFormat="1"/>
     <w:lsdException w:name="heading 2" w:uiPriority="9" w:qFormat="1"/>
@@ -30682,7 +30956,6 @@
   <w:style w:type="character" w:default="1" w:styleId="DefaultParagraphFont">
     <w:name w:val="Default Paragraph Font"/>
     <w:uiPriority w:val="1"/>
-    <w:semiHidden/>
     <w:unhideWhenUsed/>
   </w:style>
   <w:style w:type="table" w:default="1" w:styleId="TableNormal">
@@ -31780,7 +32053,7 @@
 </file>
 
 <file path=customXml/itemProps1.xml><?xml version="1.0" encoding="utf-8"?>
-<ds:datastoreItem xmlns:ds="http://schemas.openxmlformats.org/officeDocument/2006/customXml" ds:itemID="{2A389B72-8A51-4F86-B022-A772A2F10333}">
+<ds:datastoreItem xmlns:ds="http://schemas.openxmlformats.org/officeDocument/2006/customXml" ds:itemID="{E09A11FD-1C4B-4C46-BF84-F782978C83A2}">
   <ds:schemaRefs>
     <ds:schemaRef ds:uri="http://schemas.openxmlformats.org/officeDocument/2006/bibliography"/>
   </ds:schemaRefs>

</xml_diff>